<commit_message>
Handles glossary file and hidden text containing ampersand.
git-svn-id: https://okapi.googlecode.com/svn/trunk@2588 0cd2bb99-014b-0410-b875-5d0485b745ed
</commit_message>
<xml_diff>
--- a/filters/net.sf.okapi.filters.openxml.tests/data/Hidden.docx
+++ b/filters/net.sf.okapi.filters.openxml.tests/data/Hidden.docx
@@ -45,6 +45,26 @@
         </w:rPr>
         <w:t>Here is the message of Daniel.</w:t>
       </w:r>
+    </w:p>
+    <w:p>
+      <w:pPr>
+        <w:rPr>
+          <w:vanish/>
+        </w:rPr>
+      </w:pPr>
+      <w:r>
+        <w:rPr>
+          <w:vanish/>
+        </w:rPr>
+        <w:t>Here is the message of Peter, James &amp; John.</w:t>
+      </w:r>
+    </w:p>
+    <w:p>
+      <w:pPr>
+        <w:rPr>
+          <w:vanish/>
+        </w:rPr>
+      </w:pPr>
     </w:p>
     <w:p>
       <w:pPr>

</xml_diff>